<commit_message>
309_Best Time to Buy and Sell Stock with Cooldown
</commit_message>
<xml_diff>
--- a/Python Concepts.docx
+++ b/Python Concepts.docx
@@ -38,27 +38,7 @@
           <w:sz w:val="28"/>
           <w:szCs w:val="28"/>
         </w:rPr>
-        <w:t xml:space="preserve">How </w:t>
-      </w:r>
-      <w:proofErr w:type="gramStart"/>
-      <w:r>
-        <w:rPr>
-          <w:b/>
-          <w:bCs/>
-          <w:sz w:val="28"/>
-          <w:szCs w:val="28"/>
-        </w:rPr>
-        <w:t>python is</w:t>
-      </w:r>
-      <w:proofErr w:type="gramEnd"/>
-      <w:r>
-        <w:rPr>
-          <w:b/>
-          <w:bCs/>
-          <w:sz w:val="28"/>
-          <w:szCs w:val="28"/>
-        </w:rPr>
-        <w:t xml:space="preserve"> </w:t>
+        <w:t xml:space="preserve">How python is </w:t>
       </w:r>
       <w:r>
         <w:rPr>
@@ -131,23 +111,7 @@
           <w:sz w:val="28"/>
           <w:szCs w:val="28"/>
         </w:rPr>
-        <w:t>. This means when we run a python code, it is first compiled and then interpreted line by line. The compilation part is mostly hidden from the user. While running the code, Python generates a byte code internally, this byte code is then converted using a python virtual machine (</w:t>
-      </w:r>
-      <w:proofErr w:type="spellStart"/>
-      <w:r>
-        <w:rPr>
-          <w:sz w:val="28"/>
-          <w:szCs w:val="28"/>
-        </w:rPr>
-        <w:t>p.v.m</w:t>
-      </w:r>
-      <w:proofErr w:type="spellEnd"/>
-      <w:r>
-        <w:rPr>
-          <w:sz w:val="28"/>
-          <w:szCs w:val="28"/>
-        </w:rPr>
-        <w:t>) to generate the output.</w:t>
+        <w:t>. This means when we run a python code, it is first compiled and then interpreted line by line. The compilation part is mostly hidden from the user. While running the code, Python generates a byte code internally, this byte code is then converted using a python virtual machine (p.v.m) to generate the output.</w:t>
       </w:r>
     </w:p>
     <w:p>
@@ -206,57 +170,23 @@
           <w:sz w:val="28"/>
           <w:szCs w:val="28"/>
         </w:rPr>
-        <w:t> </w:t>
-      </w:r>
-      <w:proofErr w:type="gramStart"/>
-      <w:r>
-        <w:rPr>
-          <w:sz w:val="28"/>
-          <w:szCs w:val="28"/>
-        </w:rPr>
-        <w:t>i.e.</w:t>
-      </w:r>
-      <w:proofErr w:type="gramEnd"/>
-      <w:r>
-        <w:rPr>
-          <w:sz w:val="28"/>
-          <w:szCs w:val="28"/>
-        </w:rPr>
-        <w:t xml:space="preserve"> main. A module is a file containing Python definitions and statements. Every module in python has a special attribute called </w:t>
-      </w:r>
-      <w:r>
-        <w:rPr>
-          <w:b/>
-          <w:bCs/>
-          <w:sz w:val="28"/>
-          <w:szCs w:val="28"/>
-        </w:rPr>
-        <w:t>__name_</w:t>
-      </w:r>
-      <w:proofErr w:type="gramStart"/>
-      <w:r>
-        <w:rPr>
-          <w:b/>
-          <w:bCs/>
-          <w:sz w:val="28"/>
-          <w:szCs w:val="28"/>
-        </w:rPr>
-        <w:t>_</w:t>
-      </w:r>
-      <w:r>
-        <w:rPr>
-          <w:sz w:val="28"/>
-          <w:szCs w:val="28"/>
-        </w:rPr>
-        <w:t> .</w:t>
-      </w:r>
-      <w:proofErr w:type="gramEnd"/>
-      <w:r>
-        <w:rPr>
-          <w:sz w:val="28"/>
-          <w:szCs w:val="28"/>
-        </w:rPr>
-        <w:t xml:space="preserve"> The value of __name__ attribute is set to </w:t>
+        <w:t> i.e. main. A module is a file containing Python definitions and statements. Every module in python has a special attribute called </w:t>
+      </w:r>
+      <w:r>
+        <w:rPr>
+          <w:b/>
+          <w:bCs/>
+          <w:sz w:val="28"/>
+          <w:szCs w:val="28"/>
+        </w:rPr>
+        <w:t>__name__</w:t>
+      </w:r>
+      <w:r>
+        <w:rPr>
+          <w:sz w:val="28"/>
+          <w:szCs w:val="28"/>
+        </w:rPr>
+        <w:t> . The value of __name__ attribute is set to </w:t>
       </w:r>
       <w:r>
         <w:rPr>
@@ -296,32 +226,14 @@
           <w:sz w:val="28"/>
           <w:szCs w:val="28"/>
         </w:rPr>
-        <w:t xml:space="preserve">Python </w:t>
-      </w:r>
-      <w:proofErr w:type="gramStart"/>
-      <w:r>
-        <w:rPr>
-          <w:b/>
-          <w:bCs/>
-          <w:sz w:val="28"/>
-          <w:szCs w:val="28"/>
-        </w:rPr>
-        <w:t>script</w:t>
-      </w:r>
-      <w:r>
-        <w:rPr>
-          <w:sz w:val="28"/>
-          <w:szCs w:val="28"/>
-        </w:rPr>
-        <w:t> ,</w:t>
-      </w:r>
-      <w:proofErr w:type="gramEnd"/>
-      <w:r>
-        <w:rPr>
-          <w:sz w:val="28"/>
-          <w:szCs w:val="28"/>
-        </w:rPr>
-        <w:t xml:space="preserve"> it is treated as the main and its __name__ attribute is set to </w:t>
+        <w:t>Python script</w:t>
+      </w:r>
+      <w:r>
+        <w:rPr>
+          <w:sz w:val="28"/>
+          <w:szCs w:val="28"/>
+        </w:rPr>
+        <w:t> , it is treated as the main and its __name__ attribute is set to </w:t>
       </w:r>
       <w:r>
         <w:rPr>
@@ -530,32 +442,14 @@
           <w:sz w:val="28"/>
           <w:szCs w:val="28"/>
         </w:rPr>
-        <w:t xml:space="preserve">Greek </w:t>
-      </w:r>
-      <w:proofErr w:type="gramStart"/>
-      <w:r>
-        <w:rPr>
-          <w:b/>
-          <w:bCs/>
-          <w:sz w:val="28"/>
-          <w:szCs w:val="28"/>
-        </w:rPr>
-        <w:t>alphabet</w:t>
-      </w:r>
-      <w:r>
-        <w:rPr>
-          <w:sz w:val="28"/>
-          <w:szCs w:val="28"/>
-        </w:rPr>
-        <w:t> ,</w:t>
-      </w:r>
-      <w:proofErr w:type="gramEnd"/>
-      <w:r>
-        <w:rPr>
-          <w:sz w:val="28"/>
-          <w:szCs w:val="28"/>
-        </w:rPr>
-        <w:t xml:space="preserve"> is the symbol for wavelength . Lambda comes from the </w:t>
+        <w:t>Greek alphabet</w:t>
+      </w:r>
+      <w:r>
+        <w:rPr>
+          <w:sz w:val="28"/>
+          <w:szCs w:val="28"/>
+        </w:rPr>
+        <w:t> , is the symbol for wavelength . Lambda comes from the </w:t>
       </w:r>
       <w:r>
         <w:rPr>
@@ -588,7 +482,6 @@
         </w:rPr>
         <w:t>In Python, Lambda is an </w:t>
       </w:r>
-      <w:proofErr w:type="gramStart"/>
       <w:r>
         <w:rPr>
           <w:b/>
@@ -603,15 +496,7 @@
           <w:sz w:val="28"/>
           <w:szCs w:val="28"/>
         </w:rPr>
-        <w:t> .</w:t>
-      </w:r>
-      <w:proofErr w:type="gramEnd"/>
-      <w:r>
-        <w:rPr>
-          <w:sz w:val="28"/>
-          <w:szCs w:val="28"/>
-        </w:rPr>
-        <w:t xml:space="preserve"> Lambda's body is a single expression, not a block of statements. Because it is limited to an expression, a </w:t>
+        <w:t> . Lambda's body is a single expression, not a block of statements. Because it is limited to an expression, a </w:t>
       </w:r>
       <w:r>
         <w:rPr>
@@ -661,25 +546,14 @@
         </w:rPr>
         <w:t> and is often used in conjunction with typical functional concepts like </w:t>
       </w:r>
-      <w:proofErr w:type="gramStart"/>
-      <w:r>
-        <w:rPr>
-          <w:b/>
-          <w:bCs/>
-          <w:sz w:val="28"/>
-          <w:szCs w:val="28"/>
-        </w:rPr>
-        <w:t>map(</w:t>
-      </w:r>
-      <w:proofErr w:type="gramEnd"/>
-      <w:r>
-        <w:rPr>
-          <w:b/>
-          <w:bCs/>
-          <w:sz w:val="28"/>
-          <w:szCs w:val="28"/>
-        </w:rPr>
-        <w:t>)</w:t>
+      <w:r>
+        <w:rPr>
+          <w:b/>
+          <w:bCs/>
+          <w:sz w:val="28"/>
+          <w:szCs w:val="28"/>
+        </w:rPr>
+        <w:t>map()</w:t>
       </w:r>
       <w:r>
         <w:rPr>
@@ -752,27 +626,7 @@
           <w:sz w:val="28"/>
           <w:szCs w:val="28"/>
         </w:rPr>
-        <w:t xml:space="preserve">lambda </w:t>
-      </w:r>
-      <w:proofErr w:type="spellStart"/>
-      <w:r>
-        <w:rPr>
-          <w:b/>
-          <w:bCs/>
-          <w:sz w:val="28"/>
-          <w:szCs w:val="28"/>
-        </w:rPr>
-        <w:t>argument_list</w:t>
-      </w:r>
-      <w:proofErr w:type="spellEnd"/>
-      <w:r>
-        <w:rPr>
-          <w:b/>
-          <w:bCs/>
-          <w:sz w:val="28"/>
-          <w:szCs w:val="28"/>
-        </w:rPr>
-        <w:t>: expression</w:t>
+        <w:t>lambda argument_list: expression</w:t>
       </w:r>
     </w:p>
     <w:p>
@@ -808,97 +662,26 @@
           <w:sz w:val="28"/>
           <w:szCs w:val="28"/>
         </w:rPr>
-        <w:t xml:space="preserve">def </w:t>
-      </w:r>
-      <w:proofErr w:type="spellStart"/>
-      <w:r>
-        <w:rPr>
-          <w:b/>
-          <w:sz w:val="28"/>
-          <w:szCs w:val="28"/>
-        </w:rPr>
-        <w:t>square_root</w:t>
-      </w:r>
-      <w:proofErr w:type="spellEnd"/>
-      <w:r>
-        <w:rPr>
-          <w:b/>
-          <w:sz w:val="28"/>
-          <w:szCs w:val="28"/>
-        </w:rPr>
-        <w:t xml:space="preserve">(x): return </w:t>
-      </w:r>
-      <w:proofErr w:type="spellStart"/>
-      <w:proofErr w:type="gramStart"/>
-      <w:r>
-        <w:rPr>
-          <w:b/>
-          <w:sz w:val="28"/>
-          <w:szCs w:val="28"/>
-        </w:rPr>
-        <w:t>math.sqrt</w:t>
-      </w:r>
-      <w:proofErr w:type="spellEnd"/>
-      <w:proofErr w:type="gramEnd"/>
-      <w:r>
-        <w:rPr>
-          <w:b/>
-          <w:sz w:val="28"/>
-          <w:szCs w:val="28"/>
-        </w:rPr>
-        <w:t>(x)</w:t>
-      </w:r>
-    </w:p>
-    <w:p>
-      <w:pPr>
-        <w:rPr>
-          <w:b/>
-          <w:bCs/>
-          <w:sz w:val="28"/>
-          <w:szCs w:val="28"/>
-        </w:rPr>
-      </w:pPr>
-      <w:proofErr w:type="spellStart"/>
-      <w:r>
-        <w:rPr>
-          <w:b/>
-          <w:bCs/>
-          <w:sz w:val="28"/>
-          <w:szCs w:val="28"/>
-        </w:rPr>
-        <w:t>square_root</w:t>
-      </w:r>
-      <w:proofErr w:type="spellEnd"/>
-      <w:r>
-        <w:rPr>
-          <w:b/>
-          <w:bCs/>
-          <w:sz w:val="28"/>
-          <w:szCs w:val="28"/>
-        </w:rPr>
-        <w:t xml:space="preserve"> = lambda x: </w:t>
-      </w:r>
-      <w:proofErr w:type="spellStart"/>
-      <w:proofErr w:type="gramStart"/>
-      <w:r>
-        <w:rPr>
-          <w:b/>
-          <w:bCs/>
-          <w:sz w:val="28"/>
-          <w:szCs w:val="28"/>
-        </w:rPr>
-        <w:t>math.sqrt</w:t>
-      </w:r>
-      <w:proofErr w:type="spellEnd"/>
-      <w:proofErr w:type="gramEnd"/>
-      <w:r>
-        <w:rPr>
-          <w:b/>
-          <w:bCs/>
-          <w:sz w:val="28"/>
-          <w:szCs w:val="28"/>
-        </w:rPr>
-        <w:t>(x)</w:t>
+        <w:t>def square_root(x): return math.sqrt(x)</w:t>
+      </w:r>
+    </w:p>
+    <w:p>
+      <w:pPr>
+        <w:rPr>
+          <w:b/>
+          <w:bCs/>
+          <w:sz w:val="28"/>
+          <w:szCs w:val="28"/>
+        </w:rPr>
+      </w:pPr>
+      <w:r>
+        <w:rPr>
+          <w:b/>
+          <w:bCs/>
+          <w:sz w:val="28"/>
+          <w:szCs w:val="28"/>
+        </w:rPr>
+        <w:t>square_root = lambda x: math.sqrt(x)</w:t>
       </w:r>
     </w:p>
     <w:p>
@@ -972,25 +755,7 @@
           <w:sz w:val="32"/>
           <w:szCs w:val="32"/>
         </w:rPr>
-        <w:t>print(</w:t>
-      </w:r>
-      <w:proofErr w:type="gramStart"/>
-      <w:r>
-        <w:rPr>
-          <w:color w:val="000000"/>
-          <w:sz w:val="32"/>
-          <w:szCs w:val="32"/>
-        </w:rPr>
-        <w:t>result(</w:t>
-      </w:r>
-      <w:proofErr w:type="gramEnd"/>
-      <w:r>
-        <w:rPr>
-          <w:color w:val="000000"/>
-          <w:sz w:val="32"/>
-          <w:szCs w:val="32"/>
-        </w:rPr>
-        <w:t>99))</w:t>
+        <w:t>print(result(99))</w:t>
       </w:r>
     </w:p>
     <w:p>
@@ -1026,7 +791,6 @@
           <w:szCs w:val="28"/>
         </w:rPr>
       </w:pPr>
-      <w:proofErr w:type="spellStart"/>
       <w:r>
         <w:rPr>
           <w:sz w:val="28"/>
@@ -1039,15 +803,7 @@
           <w:sz w:val="28"/>
           <w:szCs w:val="28"/>
         </w:rPr>
-        <w:t>list</w:t>
-      </w:r>
-      <w:proofErr w:type="spellEnd"/>
-      <w:r>
-        <w:rPr>
-          <w:sz w:val="28"/>
-          <w:szCs w:val="28"/>
-        </w:rPr>
-        <w:t xml:space="preserve"> = [2,3,4,5]</w:t>
+        <w:t>list = [2,3,4,5]</w:t>
       </w:r>
     </w:p>
     <w:p>
@@ -1063,39 +819,7 @@
           <w:szCs w:val="28"/>
         </w:rPr>
         <w:lastRenderedPageBreak/>
-        <w:t xml:space="preserve">Square = </w:t>
-      </w:r>
-      <w:proofErr w:type="gramStart"/>
-      <w:r>
-        <w:rPr>
-          <w:sz w:val="28"/>
-          <w:szCs w:val="28"/>
-        </w:rPr>
-        <w:t>map(</w:t>
-      </w:r>
-      <w:proofErr w:type="gramEnd"/>
-      <w:r>
-        <w:rPr>
-          <w:sz w:val="28"/>
-          <w:szCs w:val="28"/>
-        </w:rPr>
-        <w:t xml:space="preserve">lambda x: x*x, </w:t>
-      </w:r>
-      <w:proofErr w:type="spellStart"/>
-      <w:r>
-        <w:rPr>
-          <w:sz w:val="28"/>
-          <w:szCs w:val="28"/>
-        </w:rPr>
-        <w:t>my_list</w:t>
-      </w:r>
-      <w:proofErr w:type="spellEnd"/>
-      <w:r>
-        <w:rPr>
-          <w:sz w:val="28"/>
-          <w:szCs w:val="28"/>
-        </w:rPr>
-        <w:t>)</w:t>
+        <w:t>Square = map(lambda x: x*x, my_list)</w:t>
       </w:r>
     </w:p>
     <w:p>
@@ -1170,108 +894,42 @@
           <w:szCs w:val="28"/>
         </w:rPr>
       </w:pPr>
-      <w:proofErr w:type="spellStart"/>
-      <w:r>
-        <w:rPr>
-          <w:sz w:val="28"/>
-          <w:szCs w:val="28"/>
-        </w:rPr>
-        <w:t>my_list</w:t>
-      </w:r>
-      <w:proofErr w:type="spellEnd"/>
-      <w:r>
-        <w:rPr>
-          <w:sz w:val="28"/>
-          <w:szCs w:val="28"/>
-        </w:rPr>
-        <w:t xml:space="preserve"> = [1, 3,5, 7, 9, 11, 13, 15]</w:t>
-      </w:r>
-    </w:p>
-    <w:p>
-      <w:pPr>
-        <w:rPr>
-          <w:sz w:val="28"/>
-          <w:szCs w:val="28"/>
-        </w:rPr>
-      </w:pPr>
-      <w:proofErr w:type="spellStart"/>
-      <w:r>
-        <w:rPr>
-          <w:sz w:val="28"/>
-          <w:szCs w:val="28"/>
-        </w:rPr>
-        <w:t>new_list</w:t>
-      </w:r>
-      <w:proofErr w:type="spellEnd"/>
-      <w:r>
-        <w:rPr>
-          <w:sz w:val="28"/>
-          <w:szCs w:val="28"/>
-        </w:rPr>
-        <w:t xml:space="preserve"> = </w:t>
-      </w:r>
-      <w:proofErr w:type="gramStart"/>
-      <w:r>
-        <w:rPr>
-          <w:sz w:val="28"/>
-          <w:szCs w:val="28"/>
-        </w:rPr>
-        <w:t>list(</w:t>
-      </w:r>
-      <w:proofErr w:type="gramEnd"/>
-      <w:r>
-        <w:rPr>
-          <w:sz w:val="28"/>
-          <w:szCs w:val="28"/>
-        </w:rPr>
-        <w:t xml:space="preserve">filter(lambda x: (x%3 == 0) , </w:t>
-      </w:r>
-      <w:proofErr w:type="spellStart"/>
-      <w:r>
-        <w:rPr>
-          <w:sz w:val="28"/>
-          <w:szCs w:val="28"/>
-        </w:rPr>
-        <w:t>my_list</w:t>
-      </w:r>
-      <w:proofErr w:type="spellEnd"/>
-      <w:r>
-        <w:rPr>
-          <w:sz w:val="28"/>
-          <w:szCs w:val="28"/>
-        </w:rPr>
-        <w:t>))</w:t>
-      </w:r>
-    </w:p>
-    <w:p>
-      <w:pPr>
-        <w:rPr>
-          <w:sz w:val="28"/>
-          <w:szCs w:val="28"/>
-        </w:rPr>
-      </w:pPr>
-      <w:r>
-        <w:rPr>
-          <w:sz w:val="28"/>
-          <w:szCs w:val="28"/>
-        </w:rPr>
-        <w:t>print(</w:t>
-      </w:r>
-      <w:proofErr w:type="spellStart"/>
-      <w:r>
-        <w:rPr>
-          <w:sz w:val="28"/>
-          <w:szCs w:val="28"/>
-        </w:rPr>
-        <w:t>new_list</w:t>
-      </w:r>
-      <w:proofErr w:type="spellEnd"/>
-      <w:r>
-        <w:rPr>
-          <w:sz w:val="28"/>
-          <w:szCs w:val="28"/>
-        </w:rPr>
-        <w:t>)</w:t>
+      <w:r>
+        <w:rPr>
+          <w:sz w:val="28"/>
+          <w:szCs w:val="28"/>
+        </w:rPr>
+        <w:t>my_list = [1, 3,5, 7, 9, 11, 13, 15]</w:t>
+      </w:r>
+    </w:p>
+    <w:p>
+      <w:pPr>
+        <w:rPr>
+          <w:sz w:val="28"/>
+          <w:szCs w:val="28"/>
+        </w:rPr>
+      </w:pPr>
+      <w:r>
+        <w:rPr>
+          <w:sz w:val="28"/>
+          <w:szCs w:val="28"/>
+        </w:rPr>
+        <w:t>new_list = list(filter(lambda x: (x%3 == 0) , my_list))</w:t>
+      </w:r>
+    </w:p>
+    <w:p>
+      <w:pPr>
+        <w:rPr>
+          <w:sz w:val="28"/>
+          <w:szCs w:val="28"/>
+        </w:rPr>
+      </w:pPr>
+      <w:r>
+        <w:rPr>
+          <w:sz w:val="28"/>
+          <w:szCs w:val="28"/>
+        </w:rPr>
+        <w:t>print(new_list)</w:t>
       </w:r>
     </w:p>
     <w:p>
@@ -1305,54 +963,22 @@
           <w:sz w:val="28"/>
           <w:szCs w:val="28"/>
         </w:rPr>
-        <w:t xml:space="preserve">from </w:t>
-      </w:r>
-      <w:proofErr w:type="spellStart"/>
-      <w:r>
-        <w:rPr>
-          <w:sz w:val="28"/>
-          <w:szCs w:val="28"/>
-        </w:rPr>
-        <w:t>functools</w:t>
-      </w:r>
-      <w:proofErr w:type="spellEnd"/>
-      <w:r>
-        <w:rPr>
-          <w:sz w:val="28"/>
-          <w:szCs w:val="28"/>
-        </w:rPr>
-        <w:t xml:space="preserve"> import reduce</w:t>
-      </w:r>
-    </w:p>
-    <w:p>
-      <w:pPr>
-        <w:rPr>
-          <w:sz w:val="28"/>
-          <w:szCs w:val="28"/>
-        </w:rPr>
-      </w:pPr>
-      <w:r>
-        <w:rPr>
-          <w:sz w:val="28"/>
-          <w:szCs w:val="28"/>
-        </w:rPr>
-        <w:t xml:space="preserve">result = </w:t>
-      </w:r>
-      <w:proofErr w:type="gramStart"/>
-      <w:r>
-        <w:rPr>
-          <w:sz w:val="28"/>
-          <w:szCs w:val="28"/>
-        </w:rPr>
-        <w:t>reduce(</w:t>
-      </w:r>
-      <w:proofErr w:type="gramEnd"/>
-      <w:r>
-        <w:rPr>
-          <w:sz w:val="28"/>
-          <w:szCs w:val="28"/>
-        </w:rPr>
-        <w:t>(lambda x, y: x * y), [1, 2, 3, 4,5])</w:t>
+        <w:t>from functools import reduce</w:t>
+      </w:r>
+    </w:p>
+    <w:p>
+      <w:pPr>
+        <w:rPr>
+          <w:sz w:val="28"/>
+          <w:szCs w:val="28"/>
+        </w:rPr>
+      </w:pPr>
+      <w:r>
+        <w:rPr>
+          <w:sz w:val="28"/>
+          <w:szCs w:val="28"/>
+        </w:rPr>
+        <w:t>result = reduce((lambda x, y: x * y), [1, 2, 3, 4,5])</w:t>
       </w:r>
     </w:p>
     <w:p>
@@ -1377,21 +1003,12 @@
           <w:szCs w:val="28"/>
         </w:rPr>
       </w:pPr>
-      <w:proofErr w:type="spellStart"/>
-      <w:r>
-        <w:rPr>
-          <w:sz w:val="28"/>
-          <w:szCs w:val="28"/>
-        </w:rPr>
-        <w:t>ans</w:t>
-      </w:r>
-      <w:proofErr w:type="spellEnd"/>
-      <w:r>
-        <w:rPr>
-          <w:sz w:val="28"/>
-          <w:szCs w:val="28"/>
-        </w:rPr>
-        <w:t xml:space="preserve"> = 120</w:t>
+      <w:r>
+        <w:rPr>
+          <w:sz w:val="28"/>
+          <w:szCs w:val="28"/>
+        </w:rPr>
+        <w:t>ans = 120</w:t>
       </w:r>
     </w:p>
     <w:p>
@@ -1544,25 +1161,7 @@
           <w:sz w:val="28"/>
           <w:szCs w:val="28"/>
         </w:rPr>
-        <w:t xml:space="preserve"> of any programming language then compile time errors are thrown by the compiler. They </w:t>
-      </w:r>
-      <w:proofErr w:type="spellStart"/>
-      <w:proofErr w:type="gramStart"/>
-      <w:r>
-        <w:rPr>
-          <w:sz w:val="28"/>
-          <w:szCs w:val="28"/>
-        </w:rPr>
-        <w:t>wont</w:t>
-      </w:r>
-      <w:proofErr w:type="spellEnd"/>
-      <w:proofErr w:type="gramEnd"/>
-      <w:r>
-        <w:rPr>
-          <w:sz w:val="28"/>
-          <w:szCs w:val="28"/>
-        </w:rPr>
-        <w:t xml:space="preserve"> let your program to execute a </w:t>
+        <w:t xml:space="preserve"> of any programming language then compile time errors are thrown by the compiler. They wont let your program to execute a </w:t>
       </w:r>
       <w:r>
         <w:rPr>
@@ -1603,21 +1202,12 @@
           <w:szCs w:val="28"/>
         </w:rPr>
       </w:pPr>
-      <w:proofErr w:type="spellStart"/>
-      <w:r>
-        <w:rPr>
-          <w:sz w:val="28"/>
-          <w:szCs w:val="28"/>
-        </w:rPr>
-        <w:t>Typechecking</w:t>
-      </w:r>
-      <w:proofErr w:type="spellEnd"/>
-      <w:r>
-        <w:rPr>
-          <w:sz w:val="28"/>
-          <w:szCs w:val="28"/>
-        </w:rPr>
-        <w:t xml:space="preserve"> errors</w:t>
+      <w:r>
+        <w:rPr>
+          <w:sz w:val="28"/>
+          <w:szCs w:val="28"/>
+        </w:rPr>
+        <w:t>Typechecking errors</w:t>
       </w:r>
     </w:p>
     <w:p>
@@ -1669,7 +1259,6 @@
         </w:rPr>
         <w:t> are the errors that are generated when the program is in running state. These types of errors will cause your program to behave unexpectedly or may even kill your program. They are often referred as </w:t>
       </w:r>
-      <w:proofErr w:type="gramStart"/>
       <w:r>
         <w:rPr>
           <w:b/>
@@ -1684,15 +1273,7 @@
           <w:sz w:val="28"/>
           <w:szCs w:val="28"/>
         </w:rPr>
-        <w:t> .</w:t>
-      </w:r>
-      <w:proofErr w:type="gramEnd"/>
-      <w:r>
-        <w:rPr>
-          <w:sz w:val="28"/>
-          <w:szCs w:val="28"/>
-        </w:rPr>
-        <w:t xml:space="preserve"> The following are some usual runtime errors:</w:t>
+        <w:t> . The following are some usual runtime errors:</w:t>
       </w:r>
     </w:p>
     <w:p>
@@ -1751,6 +1332,1354 @@
         </w:rPr>
         <w:t>Running out of memory</w:t>
       </w:r>
+    </w:p>
+    <w:p>
+      <w:pPr>
+        <w:rPr>
+          <w:sz w:val="28"/>
+          <w:szCs w:val="28"/>
+        </w:rPr>
+      </w:pPr>
+    </w:p>
+    <w:p>
+      <w:pPr>
+        <w:rPr>
+          <w:b/>
+          <w:bCs/>
+          <w:sz w:val="28"/>
+          <w:szCs w:val="28"/>
+        </w:rPr>
+      </w:pPr>
+      <w:r>
+        <w:rPr>
+          <w:b/>
+          <w:bCs/>
+          <w:sz w:val="28"/>
+          <w:szCs w:val="28"/>
+        </w:rPr>
+        <w:t>'self' in Python</w:t>
+      </w:r>
+    </w:p>
+    <w:p>
+      <w:pPr>
+        <w:rPr>
+          <w:sz w:val="28"/>
+          <w:szCs w:val="28"/>
+        </w:rPr>
+      </w:pPr>
+      <w:r>
+        <w:rPr>
+          <w:sz w:val="28"/>
+          <w:szCs w:val="28"/>
+        </w:rPr>
+        <w:t>The </w:t>
+      </w:r>
+      <w:r>
+        <w:rPr>
+          <w:b/>
+          <w:bCs/>
+          <w:sz w:val="28"/>
+          <w:szCs w:val="28"/>
+        </w:rPr>
+        <w:t>self</w:t>
+      </w:r>
+      <w:r>
+        <w:rPr>
+          <w:sz w:val="28"/>
+          <w:szCs w:val="28"/>
+        </w:rPr>
+        <w:t> in Python represents the instance of the class. Unlike </w:t>
+      </w:r>
+      <w:r>
+        <w:rPr>
+          <w:b/>
+          <w:bCs/>
+          <w:sz w:val="28"/>
+          <w:szCs w:val="28"/>
+        </w:rPr>
+        <w:t>this</w:t>
+      </w:r>
+      <w:r>
+        <w:rPr>
+          <w:sz w:val="28"/>
+          <w:szCs w:val="28"/>
+        </w:rPr>
+        <w:t> in C++, "self" is not a </w:t>
+      </w:r>
+      <w:r>
+        <w:rPr>
+          <w:b/>
+          <w:bCs/>
+          <w:sz w:val="28"/>
+          <w:szCs w:val="28"/>
+        </w:rPr>
+        <w:t>keyword</w:t>
+      </w:r>
+      <w:r>
+        <w:rPr>
+          <w:sz w:val="28"/>
+          <w:szCs w:val="28"/>
+        </w:rPr>
+        <w:t> , it's only a </w:t>
+      </w:r>
+      <w:r>
+        <w:rPr>
+          <w:b/>
+          <w:bCs/>
+          <w:sz w:val="28"/>
+          <w:szCs w:val="28"/>
+        </w:rPr>
+        <w:t>coding convention</w:t>
+      </w:r>
+      <w:r>
+        <w:rPr>
+          <w:sz w:val="28"/>
+          <w:szCs w:val="28"/>
+        </w:rPr>
+        <w:t> . Often, the first argument of a method is called self. You could give the first parameter of your method any name you want, but you are strongly advised to stick to the convention of calling it self. It binds the </w:t>
+      </w:r>
+      <w:r>
+        <w:rPr>
+          <w:b/>
+          <w:bCs/>
+          <w:sz w:val="28"/>
+          <w:szCs w:val="28"/>
+        </w:rPr>
+        <w:t>attributes</w:t>
+      </w:r>
+      <w:r>
+        <w:rPr>
+          <w:sz w:val="28"/>
+          <w:szCs w:val="28"/>
+        </w:rPr>
+        <w:t> with the given arguments. The use of self makes it easier to distinguish between </w:t>
+      </w:r>
+      <w:r>
+        <w:rPr>
+          <w:b/>
+          <w:bCs/>
+          <w:sz w:val="28"/>
+          <w:szCs w:val="28"/>
+        </w:rPr>
+        <w:t>instance attributes</w:t>
+      </w:r>
+      <w:r>
+        <w:rPr>
+          <w:sz w:val="28"/>
+          <w:szCs w:val="28"/>
+        </w:rPr>
+        <w:t> (and methods) from local variables.</w:t>
+      </w:r>
+    </w:p>
+    <w:p>
+      <w:pPr>
+        <w:rPr>
+          <w:sz w:val="28"/>
+          <w:szCs w:val="28"/>
+        </w:rPr>
+      </w:pPr>
+    </w:p>
+    <w:p>
+      <w:pPr>
+        <w:rPr>
+          <w:sz w:val="28"/>
+          <w:szCs w:val="28"/>
+        </w:rPr>
+      </w:pPr>
+      <w:r>
+        <w:rPr>
+          <w:sz w:val="28"/>
+          <w:szCs w:val="28"/>
+        </w:rPr>
+        <w:t>You could declare variables within a class without using the </w:t>
+      </w:r>
+      <w:r>
+        <w:rPr>
+          <w:b/>
+          <w:bCs/>
+          <w:sz w:val="28"/>
+          <w:szCs w:val="28"/>
+        </w:rPr>
+        <w:t>self reference</w:t>
+      </w:r>
+      <w:r>
+        <w:rPr>
+          <w:sz w:val="28"/>
+          <w:szCs w:val="28"/>
+        </w:rPr>
+        <w:t> , but then those variables would be shared by all instances of that class, which may not be what you intended. In the example above, self.age = age and self.name = name are declaring </w:t>
+      </w:r>
+      <w:r>
+        <w:rPr>
+          <w:b/>
+          <w:bCs/>
+          <w:sz w:val="28"/>
+          <w:szCs w:val="28"/>
+        </w:rPr>
+        <w:t>"instance variables"</w:t>
+      </w:r>
+      <w:r>
+        <w:rPr>
+          <w:sz w:val="28"/>
+          <w:szCs w:val="28"/>
+        </w:rPr>
+        <w:t> (as opposed to "class variables"), the values of which would be unique to the instantiated objects of that class. Otherwise, all students would have the same name and age.</w:t>
+      </w:r>
+    </w:p>
+    <w:p>
+      <w:pPr>
+        <w:rPr>
+          <w:sz w:val="28"/>
+          <w:szCs w:val="28"/>
+        </w:rPr>
+      </w:pPr>
+    </w:p>
+    <w:p>
+      <w:pPr>
+        <w:rPr>
+          <w:b/>
+          <w:bCs/>
+          <w:sz w:val="28"/>
+          <w:szCs w:val="28"/>
+        </w:rPr>
+      </w:pPr>
+      <w:r>
+        <w:rPr>
+          <w:b/>
+          <w:bCs/>
+          <w:sz w:val="28"/>
+          <w:szCs w:val="28"/>
+        </w:rPr>
+        <w:lastRenderedPageBreak/>
+        <w:t>Debugger</w:t>
+      </w:r>
+    </w:p>
+    <w:p>
+      <w:pPr>
+        <w:rPr>
+          <w:sz w:val="28"/>
+          <w:szCs w:val="28"/>
+        </w:rPr>
+      </w:pPr>
+      <w:r>
+        <w:rPr>
+          <w:sz w:val="28"/>
+          <w:szCs w:val="28"/>
+        </w:rPr>
+        <w:t>Python has a </w:t>
+      </w:r>
+      <w:r>
+        <w:rPr>
+          <w:b/>
+          <w:bCs/>
+          <w:sz w:val="28"/>
+          <w:szCs w:val="28"/>
+        </w:rPr>
+        <w:t>debugger</w:t>
+      </w:r>
+      <w:r>
+        <w:rPr>
+          <w:sz w:val="28"/>
+          <w:szCs w:val="28"/>
+        </w:rPr>
+        <w:t> , which is available as a module called </w:t>
+      </w:r>
+      <w:r>
+        <w:rPr>
+          <w:b/>
+          <w:bCs/>
+          <w:sz w:val="28"/>
+          <w:szCs w:val="28"/>
+        </w:rPr>
+        <w:t>pdb</w:t>
+      </w:r>
+      <w:r>
+        <w:rPr>
+          <w:sz w:val="28"/>
+          <w:szCs w:val="28"/>
+        </w:rPr>
+        <w:t> . It supports setting conditional </w:t>
+      </w:r>
+      <w:r>
+        <w:rPr>
+          <w:b/>
+          <w:bCs/>
+          <w:sz w:val="28"/>
+          <w:szCs w:val="28"/>
+        </w:rPr>
+        <w:t>breakpoints</w:t>
+      </w:r>
+      <w:r>
+        <w:rPr>
+          <w:sz w:val="28"/>
+          <w:szCs w:val="28"/>
+        </w:rPr>
+        <w:t> , stepping through the source code one line at a time, stack inspection, and more.</w:t>
+      </w:r>
+    </w:p>
+    <w:p>
+      <w:pPr>
+        <w:rPr>
+          <w:sz w:val="28"/>
+          <w:szCs w:val="28"/>
+        </w:rPr>
+      </w:pPr>
+    </w:p>
+    <w:p>
+      <w:pPr>
+        <w:rPr>
+          <w:sz w:val="28"/>
+          <w:szCs w:val="28"/>
+        </w:rPr>
+      </w:pPr>
+      <w:r>
+        <w:rPr>
+          <w:sz w:val="28"/>
+          <w:szCs w:val="28"/>
+        </w:rPr>
+        <w:t>import pdb</w:t>
+      </w:r>
+    </w:p>
+    <w:p>
+      <w:pPr>
+        <w:rPr>
+          <w:sz w:val="28"/>
+          <w:szCs w:val="28"/>
+        </w:rPr>
+      </w:pPr>
+      <w:r>
+        <w:rPr>
+          <w:sz w:val="28"/>
+          <w:szCs w:val="28"/>
+        </w:rPr>
+        <w:t>msg = "this is a test"</w:t>
+      </w:r>
+    </w:p>
+    <w:p>
+      <w:pPr>
+        <w:rPr>
+          <w:sz w:val="28"/>
+          <w:szCs w:val="28"/>
+        </w:rPr>
+      </w:pPr>
+      <w:r>
+        <w:rPr>
+          <w:sz w:val="28"/>
+          <w:szCs w:val="28"/>
+        </w:rPr>
+        <w:t>pdb.set_trace()</w:t>
+      </w:r>
+    </w:p>
+    <w:p>
+      <w:pPr>
+        <w:rPr>
+          <w:sz w:val="28"/>
+          <w:szCs w:val="28"/>
+        </w:rPr>
+      </w:pPr>
+      <w:r>
+        <w:rPr>
+          <w:sz w:val="28"/>
+          <w:szCs w:val="28"/>
+        </w:rPr>
+        <w:t>print(msg)</w:t>
+      </w:r>
+    </w:p>
+    <w:p>
+      <w:pPr>
+        <w:rPr>
+          <w:sz w:val="28"/>
+          <w:szCs w:val="28"/>
+        </w:rPr>
+      </w:pPr>
+    </w:p>
+    <w:p>
+      <w:pPr>
+        <w:rPr>
+          <w:sz w:val="28"/>
+          <w:szCs w:val="28"/>
+        </w:rPr>
+      </w:pPr>
+      <w:r>
+        <w:rPr>
+          <w:sz w:val="28"/>
+          <w:szCs w:val="28"/>
+        </w:rPr>
+        <w:t>Insert </w:t>
+      </w:r>
+      <w:r>
+        <w:rPr>
+          <w:b/>
+          <w:bCs/>
+          <w:sz w:val="28"/>
+          <w:szCs w:val="28"/>
+        </w:rPr>
+        <w:t>pdb.set_trace()</w:t>
+      </w:r>
+      <w:r>
+        <w:rPr>
+          <w:sz w:val="28"/>
+          <w:szCs w:val="28"/>
+        </w:rPr>
+        <w:t> anywhere and it will function as a </w:t>
+      </w:r>
+      <w:r>
+        <w:rPr>
+          <w:b/>
+          <w:bCs/>
+          <w:sz w:val="28"/>
+          <w:szCs w:val="28"/>
+        </w:rPr>
+        <w:t>breakpoint</w:t>
+      </w:r>
+      <w:r>
+        <w:rPr>
+          <w:sz w:val="28"/>
+          <w:szCs w:val="28"/>
+        </w:rPr>
+        <w:t> . When you execute the script by python test.py, you will in the debug mode.</w:t>
+      </w:r>
+    </w:p>
+    <w:p>
+      <w:pPr>
+        <w:rPr>
+          <w:sz w:val="28"/>
+          <w:szCs w:val="28"/>
+        </w:rPr>
+      </w:pPr>
+      <w:r>
+        <w:rPr>
+          <w:sz w:val="28"/>
+          <w:szCs w:val="28"/>
+        </w:rPr>
+        <w:t>Some useful </w:t>
+      </w:r>
+      <w:r>
+        <w:rPr>
+          <w:b/>
+          <w:bCs/>
+          <w:sz w:val="28"/>
+          <w:szCs w:val="28"/>
+        </w:rPr>
+        <w:t>debugging</w:t>
+      </w:r>
+      <w:r>
+        <w:rPr>
+          <w:sz w:val="28"/>
+          <w:szCs w:val="28"/>
+        </w:rPr>
+        <w:t> commands:</w:t>
+      </w:r>
+    </w:p>
+    <w:p>
+      <w:pPr>
+        <w:numPr>
+          <w:ilvl w:val="0"/>
+          <w:numId w:val="3"/>
+        </w:numPr>
+        <w:rPr>
+          <w:sz w:val="28"/>
+          <w:szCs w:val="28"/>
+        </w:rPr>
+      </w:pPr>
+      <w:r>
+        <w:rPr>
+          <w:sz w:val="28"/>
+          <w:szCs w:val="28"/>
+        </w:rPr>
+        <w:t>b: set a breakpoint</w:t>
+      </w:r>
+    </w:p>
+    <w:p>
+      <w:pPr>
+        <w:numPr>
+          <w:ilvl w:val="0"/>
+          <w:numId w:val="3"/>
+        </w:numPr>
+        <w:rPr>
+          <w:sz w:val="28"/>
+          <w:szCs w:val="28"/>
+        </w:rPr>
+      </w:pPr>
+      <w:r>
+        <w:rPr>
+          <w:sz w:val="28"/>
+          <w:szCs w:val="28"/>
+        </w:rPr>
+        <w:t>c: continue debugging until you hit a breakpoint</w:t>
+      </w:r>
+    </w:p>
+    <w:p>
+      <w:pPr>
+        <w:numPr>
+          <w:ilvl w:val="0"/>
+          <w:numId w:val="3"/>
+        </w:numPr>
+        <w:rPr>
+          <w:sz w:val="28"/>
+          <w:szCs w:val="28"/>
+        </w:rPr>
+      </w:pPr>
+      <w:r>
+        <w:rPr>
+          <w:sz w:val="28"/>
+          <w:szCs w:val="28"/>
+        </w:rPr>
+        <w:t>s: step through the code</w:t>
+      </w:r>
+    </w:p>
+    <w:p>
+      <w:pPr>
+        <w:numPr>
+          <w:ilvl w:val="0"/>
+          <w:numId w:val="3"/>
+        </w:numPr>
+        <w:rPr>
+          <w:sz w:val="28"/>
+          <w:szCs w:val="28"/>
+        </w:rPr>
+      </w:pPr>
+      <w:r>
+        <w:rPr>
+          <w:sz w:val="28"/>
+          <w:szCs w:val="28"/>
+        </w:rPr>
+        <w:t>n: to go to next line of code</w:t>
+      </w:r>
+    </w:p>
+    <w:p>
+      <w:pPr>
+        <w:numPr>
+          <w:ilvl w:val="0"/>
+          <w:numId w:val="3"/>
+        </w:numPr>
+        <w:rPr>
+          <w:sz w:val="28"/>
+          <w:szCs w:val="28"/>
+        </w:rPr>
+      </w:pPr>
+      <w:r>
+        <w:rPr>
+          <w:sz w:val="28"/>
+          <w:szCs w:val="28"/>
+        </w:rPr>
+        <w:t>l: list source code for the current file</w:t>
+      </w:r>
+    </w:p>
+    <w:p>
+      <w:pPr>
+        <w:numPr>
+          <w:ilvl w:val="0"/>
+          <w:numId w:val="3"/>
+        </w:numPr>
+        <w:rPr>
+          <w:sz w:val="28"/>
+          <w:szCs w:val="28"/>
+        </w:rPr>
+      </w:pPr>
+      <w:r>
+        <w:rPr>
+          <w:sz w:val="28"/>
+          <w:szCs w:val="28"/>
+        </w:rPr>
+        <w:t>u: navigate up a stack frame</w:t>
+      </w:r>
+    </w:p>
+    <w:p>
+      <w:pPr>
+        <w:numPr>
+          <w:ilvl w:val="0"/>
+          <w:numId w:val="3"/>
+        </w:numPr>
+        <w:rPr>
+          <w:sz w:val="28"/>
+          <w:szCs w:val="28"/>
+        </w:rPr>
+      </w:pPr>
+      <w:r>
+        <w:rPr>
+          <w:sz w:val="28"/>
+          <w:szCs w:val="28"/>
+        </w:rPr>
+        <w:t>d: navigate down a stack frame</w:t>
+      </w:r>
+    </w:p>
+    <w:p>
+      <w:pPr>
+        <w:numPr>
+          <w:ilvl w:val="0"/>
+          <w:numId w:val="3"/>
+        </w:numPr>
+        <w:rPr>
+          <w:sz w:val="28"/>
+          <w:szCs w:val="28"/>
+        </w:rPr>
+      </w:pPr>
+      <w:r>
+        <w:rPr>
+          <w:sz w:val="28"/>
+          <w:szCs w:val="28"/>
+        </w:rPr>
+        <w:t>p: to print the value of an expression in the current context</w:t>
+      </w:r>
+    </w:p>
+    <w:p>
+      <w:pPr>
+        <w:numPr>
+          <w:ilvl w:val="0"/>
+          <w:numId w:val="3"/>
+        </w:numPr>
+        <w:rPr>
+          <w:sz w:val="28"/>
+          <w:szCs w:val="28"/>
+        </w:rPr>
+      </w:pPr>
+      <w:r>
+        <w:rPr>
+          <w:sz w:val="28"/>
+          <w:szCs w:val="28"/>
+        </w:rPr>
+        <w:t>q: quit</w:t>
+      </w:r>
+    </w:p>
+    <w:p>
+      <w:pPr>
+        <w:rPr>
+          <w:sz w:val="28"/>
+          <w:szCs w:val="28"/>
+        </w:rPr>
+      </w:pPr>
+      <w:r>
+        <w:rPr>
+          <w:sz w:val="28"/>
+          <w:szCs w:val="28"/>
+        </w:rPr>
+        <w:t>Running from command line of </w:t>
+      </w:r>
+      <w:r>
+        <w:rPr>
+          <w:b/>
+          <w:bCs/>
+          <w:sz w:val="28"/>
+          <w:szCs w:val="28"/>
+        </w:rPr>
+        <w:t>python</w:t>
+      </w:r>
+      <w:r>
+        <w:rPr>
+          <w:sz w:val="28"/>
+          <w:szCs w:val="28"/>
+        </w:rPr>
+        <w:t> interpreter.</w:t>
+      </w:r>
+    </w:p>
+    <w:p>
+      <w:pPr>
+        <w:rPr>
+          <w:sz w:val="28"/>
+          <w:szCs w:val="28"/>
+        </w:rPr>
+      </w:pPr>
+      <w:r>
+        <w:rPr>
+          <w:sz w:val="28"/>
+          <w:szCs w:val="28"/>
+        </w:rPr>
+        <w:t>python -m pdb scriptName.py</w:t>
+      </w:r>
+    </w:p>
+    <w:p>
+      <w:pPr>
+        <w:rPr>
+          <w:sz w:val="28"/>
+          <w:szCs w:val="28"/>
+        </w:rPr>
+      </w:pPr>
+      <w:r>
+        <w:rPr>
+          <w:sz w:val="28"/>
+          <w:szCs w:val="28"/>
+        </w:rPr>
+        <w:t>If you don't like spending time in debuggers, you can </w:t>
+      </w:r>
+      <w:r>
+        <w:rPr>
+          <w:b/>
+          <w:bCs/>
+          <w:sz w:val="28"/>
+          <w:szCs w:val="28"/>
+        </w:rPr>
+        <w:t>dump execution</w:t>
+      </w:r>
+      <w:r>
+        <w:rPr>
+          <w:sz w:val="28"/>
+          <w:szCs w:val="28"/>
+        </w:rPr>
+        <w:t> trace and analyse it later.</w:t>
+      </w:r>
+    </w:p>
+    <w:p>
+      <w:pPr>
+        <w:rPr>
+          <w:sz w:val="28"/>
+          <w:szCs w:val="28"/>
+        </w:rPr>
+      </w:pPr>
+      <w:r>
+        <w:rPr>
+          <w:sz w:val="28"/>
+          <w:szCs w:val="28"/>
+        </w:rPr>
+        <w:lastRenderedPageBreak/>
+        <w:t>python -m trace -t scriptName.py install &gt; debug.log</w:t>
+      </w:r>
+    </w:p>
+    <w:p>
+      <w:pPr>
+        <w:pStyle w:val="Heading1"/>
+        <w:shd w:val="clear" w:color="auto" w:fill="FFFFFF"/>
+        <w:rPr>
+          <w:color w:val="008000"/>
+          <w:sz w:val="47"/>
+          <w:szCs w:val="47"/>
+        </w:rPr>
+      </w:pPr>
+      <w:r>
+        <w:rPr>
+          <w:color w:val="008000"/>
+          <w:sz w:val="47"/>
+          <w:szCs w:val="47"/>
+        </w:rPr>
+        <w:t>With statement in Python</w:t>
+      </w:r>
+    </w:p>
+    <w:p>
+      <w:pPr>
+        <w:pStyle w:val="NormalWeb"/>
+        <w:shd w:val="clear" w:color="auto" w:fill="FFFFFF"/>
+        <w:jc w:val="both"/>
+        <w:rPr>
+          <w:color w:val="000000"/>
+          <w:sz w:val="32"/>
+          <w:szCs w:val="32"/>
+        </w:rPr>
+      </w:pPr>
+      <w:r>
+        <w:rPr>
+          <w:color w:val="000000"/>
+          <w:sz w:val="32"/>
+          <w:szCs w:val="32"/>
+        </w:rPr>
+        <w:t>In python the </w:t>
+      </w:r>
+      <w:r>
+        <w:rPr>
+          <w:b/>
+          <w:bCs/>
+          <w:color w:val="000000"/>
+          <w:sz w:val="32"/>
+          <w:szCs w:val="32"/>
+        </w:rPr>
+        <w:t>with</w:t>
+      </w:r>
+      <w:r>
+        <w:rPr>
+          <w:color w:val="000000"/>
+          <w:sz w:val="32"/>
+          <w:szCs w:val="32"/>
+        </w:rPr>
+        <w:t> keyword is used when working with unmanaged resources (like file streams). The </w:t>
+      </w:r>
+      <w:r>
+        <w:rPr>
+          <w:b/>
+          <w:bCs/>
+          <w:color w:val="000000"/>
+          <w:sz w:val="32"/>
+          <w:szCs w:val="32"/>
+        </w:rPr>
+        <w:t>with statement</w:t>
+      </w:r>
+      <w:r>
+        <w:rPr>
+          <w:color w:val="000000"/>
+          <w:sz w:val="32"/>
+          <w:szCs w:val="32"/>
+        </w:rPr>
+        <w:t> simplifies exception handling by encapsulating common preparation and cleanup tasks. This allows common </w:t>
+      </w:r>
+      <w:r>
+        <w:rPr>
+          <w:b/>
+          <w:bCs/>
+          <w:color w:val="000000"/>
+          <w:sz w:val="32"/>
+          <w:szCs w:val="32"/>
+        </w:rPr>
+        <w:t>try..except..finally</w:t>
+      </w:r>
+      <w:r>
+        <w:rPr>
+          <w:color w:val="000000"/>
+          <w:sz w:val="32"/>
+          <w:szCs w:val="32"/>
+        </w:rPr>
+        <w:t> usage patterns to be encapsulated for convenient reuse.</w:t>
+      </w:r>
+    </w:p>
+    <w:p>
+      <w:pPr>
+        <w:rPr>
+          <w:sz w:val="24"/>
+          <w:szCs w:val="24"/>
+        </w:rPr>
+      </w:pPr>
+      <w:r>
+        <w:object w:dxaOrig="225" w:dyaOrig="225" w14:anchorId="1D030D71">
+          <v:shapetype id="_x0000_t75" coordsize="21600,21600" o:spt="75" o:preferrelative="t" path="m@4@5l@4@11@9@11@9@5xe" filled="f" stroked="f">
+            <v:stroke joinstyle="miter"/>
+            <v:formulas>
+              <v:f eqn="if lineDrawn pixelLineWidth 0"/>
+              <v:f eqn="sum @0 1 0"/>
+              <v:f eqn="sum 0 0 @1"/>
+              <v:f eqn="prod @2 1 2"/>
+              <v:f eqn="prod @3 21600 pixelWidth"/>
+              <v:f eqn="prod @3 21600 pixelHeight"/>
+              <v:f eqn="sum @0 0 1"/>
+              <v:f eqn="prod @6 1 2"/>
+              <v:f eqn="prod @7 21600 pixelWidth"/>
+              <v:f eqn="sum @8 21600 0"/>
+              <v:f eqn="prod @7 21600 pixelHeight"/>
+              <v:f eqn="sum @10 21600 0"/>
+            </v:formulas>
+            <v:path o:extrusionok="f" gradientshapeok="t" o:connecttype="rect"/>
+            <o:lock v:ext="edit" aspectratio="t"/>
+          </v:shapetype>
+          <v:shape id="_x0000_i1064" type="#_x0000_t75" style="width:132.6pt;height:57pt" o:ole="">
+            <v:imagedata r:id="rId5" o:title=""/>
+          </v:shape>
+          <w:control r:id="rId6" w:name="DefaultOcxName" w:shapeid="_x0000_i1064"/>
+        </w:object>
+      </w:r>
+    </w:p>
+    <w:p>
+      <w:pPr>
+        <w:pStyle w:val="NormalWeb"/>
+        <w:shd w:val="clear" w:color="auto" w:fill="FFFFFF"/>
+        <w:jc w:val="both"/>
+        <w:rPr>
+          <w:color w:val="000000"/>
+          <w:sz w:val="32"/>
+          <w:szCs w:val="32"/>
+        </w:rPr>
+      </w:pPr>
+      <w:r>
+        <w:rPr>
+          <w:color w:val="000000"/>
+          <w:sz w:val="32"/>
+          <w:szCs w:val="32"/>
+        </w:rPr>
+        <w:t>It's handy when you have two </w:t>
+      </w:r>
+      <w:r>
+        <w:rPr>
+          <w:b/>
+          <w:bCs/>
+          <w:color w:val="000000"/>
+          <w:sz w:val="32"/>
+          <w:szCs w:val="32"/>
+        </w:rPr>
+        <w:t>related operations</w:t>
+      </w:r>
+      <w:r>
+        <w:rPr>
+          <w:color w:val="000000"/>
+          <w:sz w:val="32"/>
+          <w:szCs w:val="32"/>
+        </w:rPr>
+        <w:t> which you'd like to execute as a pair, with a block of code in between. The classic example is </w:t>
+      </w:r>
+      <w:r>
+        <w:rPr>
+          <w:b/>
+          <w:bCs/>
+          <w:color w:val="000000"/>
+          <w:sz w:val="32"/>
+          <w:szCs w:val="32"/>
+        </w:rPr>
+        <w:t>opening a file</w:t>
+      </w:r>
+      <w:r>
+        <w:rPr>
+          <w:color w:val="000000"/>
+          <w:sz w:val="32"/>
+          <w:szCs w:val="32"/>
+        </w:rPr>
+        <w:t> , manipulating the file, then closing it:</w:t>
+      </w:r>
+    </w:p>
+    <w:p>
+      <w:pPr>
+        <w:rPr>
+          <w:sz w:val="24"/>
+          <w:szCs w:val="24"/>
+        </w:rPr>
+      </w:pPr>
+      <w:r>
+        <w:object w:dxaOrig="225" w:dyaOrig="225" w14:anchorId="19276E09">
+          <v:shape id="_x0000_i1066" type="#_x0000_t75" style="width:132.6pt;height:57pt" o:ole="">
+            <v:imagedata r:id="rId7" o:title=""/>
+          </v:shape>
+          <w:control r:id="rId8" w:name="DefaultOcxName1" w:shapeid="_x0000_i1066"/>
+        </w:object>
+      </w:r>
+    </w:p>
+    <w:p>
+      <w:pPr>
+        <w:pStyle w:val="NormalWeb"/>
+        <w:shd w:val="clear" w:color="auto" w:fill="FFFFFF"/>
+        <w:jc w:val="both"/>
+        <w:rPr>
+          <w:color w:val="000000"/>
+          <w:sz w:val="32"/>
+          <w:szCs w:val="32"/>
+        </w:rPr>
+      </w:pPr>
+      <w:r>
+        <w:rPr>
+          <w:color w:val="000000"/>
+          <w:sz w:val="32"/>
+          <w:szCs w:val="32"/>
+        </w:rPr>
+        <w:t>Using </w:t>
+      </w:r>
+      <w:r>
+        <w:rPr>
+          <w:b/>
+          <w:bCs/>
+          <w:color w:val="000000"/>
+          <w:sz w:val="32"/>
+          <w:szCs w:val="32"/>
+        </w:rPr>
+        <w:t>with statement</w:t>
+      </w:r>
+      <w:r>
+        <w:rPr>
+          <w:color w:val="000000"/>
+          <w:sz w:val="32"/>
+          <w:szCs w:val="32"/>
+        </w:rPr>
+        <w:t> , to open a file, process its contents, and make sure to close it, you can simply do:</w:t>
+      </w:r>
+    </w:p>
+    <w:p>
+      <w:pPr>
+        <w:rPr>
+          <w:sz w:val="24"/>
+          <w:szCs w:val="24"/>
+        </w:rPr>
+      </w:pPr>
+    </w:p>
+    <w:p>
+      <w:pPr>
+        <w:pStyle w:val="NormalWeb"/>
+        <w:shd w:val="clear" w:color="auto" w:fill="FFFFFF"/>
+        <w:jc w:val="both"/>
+        <w:rPr>
+          <w:color w:val="000000"/>
+          <w:sz w:val="32"/>
+          <w:szCs w:val="32"/>
+        </w:rPr>
+      </w:pPr>
+      <w:r>
+        <w:rPr>
+          <w:color w:val="000000"/>
+          <w:sz w:val="32"/>
+          <w:szCs w:val="32"/>
+        </w:rPr>
+        <w:t>The </w:t>
+      </w:r>
+      <w:r>
+        <w:rPr>
+          <w:b/>
+          <w:bCs/>
+          <w:color w:val="000000"/>
+          <w:sz w:val="32"/>
+          <w:szCs w:val="32"/>
+        </w:rPr>
+        <w:t>with statement</w:t>
+      </w:r>
+      <w:r>
+        <w:rPr>
+          <w:color w:val="000000"/>
+          <w:sz w:val="32"/>
+          <w:szCs w:val="32"/>
+        </w:rPr>
+        <w:t> clarifies code that previously would use try...finally blocks to ensure that clean-up code is executed. The advantage of using a with statement is that it is guaranteed to close the file no matter how the nested block exits. If the </w:t>
+      </w:r>
+      <w:r>
+        <w:rPr>
+          <w:b/>
+          <w:bCs/>
+          <w:color w:val="000000"/>
+          <w:sz w:val="32"/>
+          <w:szCs w:val="32"/>
+        </w:rPr>
+        <w:t>__enter__()</w:t>
+      </w:r>
+      <w:r>
+        <w:rPr>
+          <w:color w:val="000000"/>
+          <w:sz w:val="32"/>
+          <w:szCs w:val="32"/>
+        </w:rPr>
+        <w:t> method returns without an error, then </w:t>
+      </w:r>
+      <w:r>
+        <w:rPr>
+          <w:b/>
+          <w:bCs/>
+          <w:color w:val="000000"/>
+          <w:sz w:val="32"/>
+          <w:szCs w:val="32"/>
+        </w:rPr>
+        <w:t>__exit__()</w:t>
+      </w:r>
+      <w:r>
+        <w:rPr>
+          <w:color w:val="000000"/>
+          <w:sz w:val="32"/>
+          <w:szCs w:val="32"/>
+        </w:rPr>
+        <w:t> will always be called. Thus, if an error occurs during the assignment to the target list, it will be treated the same as an error occurring within the suite would be. If an </w:t>
+      </w:r>
+      <w:r>
+        <w:rPr>
+          <w:b/>
+          <w:bCs/>
+          <w:color w:val="000000"/>
+          <w:sz w:val="32"/>
+          <w:szCs w:val="32"/>
+        </w:rPr>
+        <w:t>exception</w:t>
+      </w:r>
+      <w:r>
+        <w:rPr>
+          <w:color w:val="000000"/>
+          <w:sz w:val="32"/>
+          <w:szCs w:val="32"/>
+        </w:rPr>
+        <w:t xml:space="preserve"> occurs before the end of the block, it will close the file before the exception is caught by an outer exception handler. If the nested block were to contain a return statement, </w:t>
+      </w:r>
+      <w:r>
+        <w:rPr>
+          <w:color w:val="000000"/>
+          <w:sz w:val="32"/>
+          <w:szCs w:val="32"/>
+        </w:rPr>
+        <w:lastRenderedPageBreak/>
+        <w:t>or a continue or </w:t>
+      </w:r>
+      <w:r>
+        <w:rPr>
+          <w:b/>
+          <w:bCs/>
+          <w:color w:val="000000"/>
+          <w:sz w:val="32"/>
+          <w:szCs w:val="32"/>
+        </w:rPr>
+        <w:t>break statement</w:t>
+      </w:r>
+      <w:r>
+        <w:rPr>
+          <w:color w:val="000000"/>
+          <w:sz w:val="32"/>
+          <w:szCs w:val="32"/>
+        </w:rPr>
+        <w:t> , the with statement would automatically close the file in those cases, too. Use </w:t>
+      </w:r>
+      <w:r>
+        <w:rPr>
+          <w:b/>
+          <w:bCs/>
+          <w:color w:val="000000"/>
+          <w:sz w:val="32"/>
+          <w:szCs w:val="32"/>
+        </w:rPr>
+        <w:t>with statement</w:t>
+      </w:r>
+      <w:r>
+        <w:rPr>
+          <w:color w:val="000000"/>
+          <w:sz w:val="32"/>
+          <w:szCs w:val="32"/>
+        </w:rPr>
+        <w:t> , when ever you acquire resources in your application that must be explicitly relinquished such as files, network connections, locks and the like.</w:t>
+      </w:r>
+    </w:p>
+    <w:p>
+      <w:pPr>
+        <w:pStyle w:val="NormalWeb"/>
+        <w:shd w:val="clear" w:color="auto" w:fill="FFFFFF"/>
+        <w:jc w:val="both"/>
+        <w:rPr>
+          <w:color w:val="000000"/>
+          <w:sz w:val="32"/>
+          <w:szCs w:val="32"/>
+        </w:rPr>
+      </w:pPr>
+    </w:p>
+    <w:p>
+      <w:pPr>
+        <w:pStyle w:val="Heading2"/>
+        <w:shd w:val="clear" w:color="auto" w:fill="FFFFFF"/>
+        <w:rPr>
+          <w:color w:val="008000"/>
+          <w:sz w:val="41"/>
+          <w:szCs w:val="41"/>
+        </w:rPr>
+      </w:pPr>
+      <w:r>
+        <w:rPr>
+          <w:color w:val="008000"/>
+          <w:sz w:val="41"/>
+          <w:szCs w:val="41"/>
+        </w:rPr>
+        <w:t>Mutable Vs. Immutable</w:t>
+      </w:r>
+    </w:p>
+    <w:p>
+      <w:pPr>
+        <w:pStyle w:val="NormalWeb"/>
+        <w:shd w:val="clear" w:color="auto" w:fill="FFFFFF"/>
+        <w:jc w:val="both"/>
+        <w:rPr>
+          <w:color w:val="000000"/>
+          <w:sz w:val="32"/>
+          <w:szCs w:val="32"/>
+        </w:rPr>
+      </w:pPr>
+      <w:r>
+        <w:rPr>
+          <w:color w:val="000000"/>
+          <w:sz w:val="32"/>
+          <w:szCs w:val="32"/>
+        </w:rPr>
+        <w:t>The key difference is that tuples are immutable. This means that you cannot change the values in a tuple once you have created it. This is a good feature to have in some data structures where you intend to not make any changes to certain parts. As a list is mutable, it can't be used as a key in a dictionary because dictionaries can use any immutable object as a key. Thus, tuples can be used as dictionary keys if needed. If you try to modify a tuple in a permitted way it becomes two Tuples: the original, which remains fo</w:t>
+      </w:r>
+      <w:r>
+        <w:rPr>
+          <w:color w:val="000000"/>
+          <w:sz w:val="32"/>
+          <w:szCs w:val="32"/>
+        </w:rPr>
+        <w:t>r</w:t>
+      </w:r>
+      <w:r>
+        <w:rPr>
+          <w:color w:val="000000"/>
+          <w:sz w:val="32"/>
+          <w:szCs w:val="32"/>
+        </w:rPr>
+        <w:t xml:space="preserve"> every scope other than yours, and your modified copy for your scope.</w:t>
+      </w:r>
+    </w:p>
+    <w:p>
+      <w:pPr>
+        <w:pStyle w:val="NormalWeb"/>
+        <w:shd w:val="clear" w:color="auto" w:fill="FFFFFF"/>
+        <w:jc w:val="both"/>
+        <w:rPr>
+          <w:color w:val="000000"/>
+          <w:sz w:val="32"/>
+          <w:szCs w:val="32"/>
+        </w:rPr>
+      </w:pPr>
+    </w:p>
+    <w:p>
+      <w:pPr>
+        <w:pStyle w:val="Heading2"/>
+        <w:shd w:val="clear" w:color="auto" w:fill="FFFFFF"/>
+        <w:rPr>
+          <w:color w:val="008000"/>
+          <w:sz w:val="41"/>
+          <w:szCs w:val="41"/>
+        </w:rPr>
+      </w:pPr>
+      <w:r>
+        <w:rPr>
+          <w:color w:val="008000"/>
+          <w:sz w:val="41"/>
+          <w:szCs w:val="41"/>
+        </w:rPr>
+        <w:t>Homogeneous Vs Heterogeneous</w:t>
+      </w:r>
+    </w:p>
+    <w:p>
+      <w:pPr>
+        <w:pStyle w:val="NormalWeb"/>
+        <w:shd w:val="clear" w:color="auto" w:fill="FFFFFF"/>
+        <w:jc w:val="both"/>
+        <w:rPr>
+          <w:color w:val="000000"/>
+          <w:sz w:val="32"/>
+          <w:szCs w:val="32"/>
+        </w:rPr>
+      </w:pPr>
+      <w:r>
+        <w:rPr>
+          <w:color w:val="000000"/>
+          <w:sz w:val="32"/>
+          <w:szCs w:val="32"/>
+        </w:rPr>
+        <w:t>There's a strong culture of tuples being for heterogeneous collections, similar to what you'd use structs for in C, and lists being for homogeneous collections, similar to what you'd use arrays for. In other words, different data can be stored in single tuple while same type of data is stored in lists.</w:t>
+      </w:r>
+    </w:p>
+    <w:p>
+      <w:pPr>
+        <w:pStyle w:val="Heading2"/>
+        <w:shd w:val="clear" w:color="auto" w:fill="FFFFFF"/>
+        <w:rPr>
+          <w:color w:val="008000"/>
+          <w:sz w:val="41"/>
+          <w:szCs w:val="41"/>
+        </w:rPr>
+      </w:pPr>
+      <w:r>
+        <w:rPr>
+          <w:color w:val="008000"/>
+          <w:sz w:val="41"/>
+          <w:szCs w:val="41"/>
+        </w:rPr>
+        <w:t>Other Differnces:</w:t>
+      </w:r>
+    </w:p>
+    <w:p>
+      <w:pPr>
+        <w:numPr>
+          <w:ilvl w:val="0"/>
+          <w:numId w:val="4"/>
+        </w:numPr>
+        <w:shd w:val="clear" w:color="auto" w:fill="FFFFFF"/>
+        <w:spacing w:before="100" w:beforeAutospacing="1" w:after="320" w:line="240" w:lineRule="auto"/>
+        <w:rPr>
+          <w:color w:val="000000"/>
+          <w:sz w:val="32"/>
+          <w:szCs w:val="32"/>
+        </w:rPr>
+      </w:pPr>
+      <w:r>
+        <w:rPr>
+          <w:color w:val="000000"/>
+          <w:sz w:val="32"/>
+          <w:szCs w:val="32"/>
+        </w:rPr>
+        <w:t>Lists are for variable length , tuples are for fixed length .</w:t>
+      </w:r>
+    </w:p>
+    <w:p>
+      <w:pPr>
+        <w:numPr>
+          <w:ilvl w:val="0"/>
+          <w:numId w:val="4"/>
+        </w:numPr>
+        <w:shd w:val="clear" w:color="auto" w:fill="FFFFFF"/>
+        <w:spacing w:before="100" w:beforeAutospacing="1" w:after="320" w:line="240" w:lineRule="auto"/>
+        <w:rPr>
+          <w:color w:val="000000"/>
+          <w:sz w:val="32"/>
+          <w:szCs w:val="32"/>
+        </w:rPr>
+      </w:pPr>
+      <w:r>
+        <w:rPr>
+          <w:color w:val="000000"/>
+          <w:sz w:val="32"/>
+          <w:szCs w:val="32"/>
+        </w:rPr>
+        <w:t>Tuples show structure whereas lists show order .</w:t>
+      </w:r>
+    </w:p>
+    <w:p>
+      <w:pPr>
+        <w:numPr>
+          <w:ilvl w:val="0"/>
+          <w:numId w:val="4"/>
+        </w:numPr>
+        <w:shd w:val="clear" w:color="auto" w:fill="FFFFFF"/>
+        <w:spacing w:before="100" w:beforeAutospacing="1" w:after="100" w:afterAutospacing="1" w:line="240" w:lineRule="auto"/>
+        <w:rPr>
+          <w:color w:val="000000"/>
+          <w:sz w:val="32"/>
+          <w:szCs w:val="32"/>
+        </w:rPr>
+      </w:pPr>
+      <w:r>
+        <w:rPr>
+          <w:color w:val="000000"/>
+          <w:sz w:val="32"/>
+          <w:szCs w:val="32"/>
+        </w:rPr>
+        <w:lastRenderedPageBreak/>
+        <w:t>Tuples have O(N) append, insert, and delete performance whereas Lists have O(1) append, insert and delete performance.</w:t>
+      </w:r>
+    </w:p>
+    <w:p>
+      <w:pPr>
+        <w:pStyle w:val="NormalWeb"/>
+        <w:shd w:val="clear" w:color="auto" w:fill="FFFFFF"/>
+        <w:jc w:val="both"/>
+        <w:rPr>
+          <w:color w:val="000000"/>
+          <w:sz w:val="32"/>
+          <w:szCs w:val="32"/>
+        </w:rPr>
+      </w:pPr>
+    </w:p>
+    <w:p>
+      <w:pPr>
+        <w:pStyle w:val="NormalWeb"/>
+        <w:shd w:val="clear" w:color="auto" w:fill="FFFFFF"/>
+        <w:jc w:val="both"/>
+        <w:rPr>
+          <w:color w:val="000000"/>
+          <w:sz w:val="32"/>
+          <w:szCs w:val="32"/>
+        </w:rPr>
+      </w:pPr>
+    </w:p>
+    <w:p>
+      <w:pPr>
+        <w:rPr>
+          <w:sz w:val="28"/>
+          <w:szCs w:val="28"/>
+        </w:rPr>
+      </w:pPr>
+    </w:p>
+    <w:p>
+      <w:pPr>
+        <w:rPr>
+          <w:sz w:val="28"/>
+          <w:szCs w:val="28"/>
+        </w:rPr>
+      </w:pPr>
+    </w:p>
+    <w:p>
+      <w:pPr>
+        <w:rPr>
+          <w:sz w:val="28"/>
+          <w:szCs w:val="28"/>
+        </w:rPr>
+      </w:pPr>
+    </w:p>
+    <w:p>
+      <w:pPr>
+        <w:rPr>
+          <w:sz w:val="28"/>
+          <w:szCs w:val="28"/>
+        </w:rPr>
+      </w:pPr>
     </w:p>
     <w:p>
       <w:pPr>
@@ -2094,11 +3023,315 @@
       </w:rPr>
     </w:lvl>
   </w:abstractNum>
+  <w:abstractNum w:abstractNumId="2" w15:restartNumberingAfterBreak="0">
+    <w:nsid w:val="4BF711CD"/>
+    <w:multiLevelType w:val="multilevel"/>
+    <w:tmpl w:val="35EC1F28"/>
+    <w:lvl w:ilvl="0">
+      <w:start w:val="1"/>
+      <w:numFmt w:val="bullet"/>
+      <w:lvlText w:val=""/>
+      <w:lvlJc w:val="left"/>
+      <w:pPr>
+        <w:tabs>
+          <w:tab w:val="num" w:pos="720"/>
+        </w:tabs>
+        <w:ind w:left="720" w:hanging="360"/>
+      </w:pPr>
+      <w:rPr>
+        <w:rFonts w:ascii="Wingdings" w:hAnsi="Wingdings" w:hint="default"/>
+        <w:sz w:val="20"/>
+      </w:rPr>
+    </w:lvl>
+    <w:lvl w:ilvl="1" w:tentative="1">
+      <w:start w:val="1"/>
+      <w:numFmt w:val="bullet"/>
+      <w:lvlText w:val=""/>
+      <w:lvlJc w:val="left"/>
+      <w:pPr>
+        <w:tabs>
+          <w:tab w:val="num" w:pos="1440"/>
+        </w:tabs>
+        <w:ind w:left="1440" w:hanging="360"/>
+      </w:pPr>
+      <w:rPr>
+        <w:rFonts w:ascii="Wingdings" w:hAnsi="Wingdings" w:hint="default"/>
+        <w:sz w:val="20"/>
+      </w:rPr>
+    </w:lvl>
+    <w:lvl w:ilvl="2" w:tentative="1">
+      <w:start w:val="1"/>
+      <w:numFmt w:val="bullet"/>
+      <w:lvlText w:val=""/>
+      <w:lvlJc w:val="left"/>
+      <w:pPr>
+        <w:tabs>
+          <w:tab w:val="num" w:pos="2160"/>
+        </w:tabs>
+        <w:ind w:left="2160" w:hanging="360"/>
+      </w:pPr>
+      <w:rPr>
+        <w:rFonts w:ascii="Wingdings" w:hAnsi="Wingdings" w:hint="default"/>
+        <w:sz w:val="20"/>
+      </w:rPr>
+    </w:lvl>
+    <w:lvl w:ilvl="3" w:tentative="1">
+      <w:start w:val="1"/>
+      <w:numFmt w:val="bullet"/>
+      <w:lvlText w:val=""/>
+      <w:lvlJc w:val="left"/>
+      <w:pPr>
+        <w:tabs>
+          <w:tab w:val="num" w:pos="2880"/>
+        </w:tabs>
+        <w:ind w:left="2880" w:hanging="360"/>
+      </w:pPr>
+      <w:rPr>
+        <w:rFonts w:ascii="Wingdings" w:hAnsi="Wingdings" w:hint="default"/>
+        <w:sz w:val="20"/>
+      </w:rPr>
+    </w:lvl>
+    <w:lvl w:ilvl="4" w:tentative="1">
+      <w:start w:val="1"/>
+      <w:numFmt w:val="bullet"/>
+      <w:lvlText w:val=""/>
+      <w:lvlJc w:val="left"/>
+      <w:pPr>
+        <w:tabs>
+          <w:tab w:val="num" w:pos="3600"/>
+        </w:tabs>
+        <w:ind w:left="3600" w:hanging="360"/>
+      </w:pPr>
+      <w:rPr>
+        <w:rFonts w:ascii="Wingdings" w:hAnsi="Wingdings" w:hint="default"/>
+        <w:sz w:val="20"/>
+      </w:rPr>
+    </w:lvl>
+    <w:lvl w:ilvl="5" w:tentative="1">
+      <w:start w:val="1"/>
+      <w:numFmt w:val="bullet"/>
+      <w:lvlText w:val=""/>
+      <w:lvlJc w:val="left"/>
+      <w:pPr>
+        <w:tabs>
+          <w:tab w:val="num" w:pos="4320"/>
+        </w:tabs>
+        <w:ind w:left="4320" w:hanging="360"/>
+      </w:pPr>
+      <w:rPr>
+        <w:rFonts w:ascii="Wingdings" w:hAnsi="Wingdings" w:hint="default"/>
+        <w:sz w:val="20"/>
+      </w:rPr>
+    </w:lvl>
+    <w:lvl w:ilvl="6" w:tentative="1">
+      <w:start w:val="1"/>
+      <w:numFmt w:val="bullet"/>
+      <w:lvlText w:val=""/>
+      <w:lvlJc w:val="left"/>
+      <w:pPr>
+        <w:tabs>
+          <w:tab w:val="num" w:pos="5040"/>
+        </w:tabs>
+        <w:ind w:left="5040" w:hanging="360"/>
+      </w:pPr>
+      <w:rPr>
+        <w:rFonts w:ascii="Wingdings" w:hAnsi="Wingdings" w:hint="default"/>
+        <w:sz w:val="20"/>
+      </w:rPr>
+    </w:lvl>
+    <w:lvl w:ilvl="7" w:tentative="1">
+      <w:start w:val="1"/>
+      <w:numFmt w:val="bullet"/>
+      <w:lvlText w:val=""/>
+      <w:lvlJc w:val="left"/>
+      <w:pPr>
+        <w:tabs>
+          <w:tab w:val="num" w:pos="5760"/>
+        </w:tabs>
+        <w:ind w:left="5760" w:hanging="360"/>
+      </w:pPr>
+      <w:rPr>
+        <w:rFonts w:ascii="Wingdings" w:hAnsi="Wingdings" w:hint="default"/>
+        <w:sz w:val="20"/>
+      </w:rPr>
+    </w:lvl>
+    <w:lvl w:ilvl="8" w:tentative="1">
+      <w:start w:val="1"/>
+      <w:numFmt w:val="bullet"/>
+      <w:lvlText w:val=""/>
+      <w:lvlJc w:val="left"/>
+      <w:pPr>
+        <w:tabs>
+          <w:tab w:val="num" w:pos="6480"/>
+        </w:tabs>
+        <w:ind w:left="6480" w:hanging="360"/>
+      </w:pPr>
+      <w:rPr>
+        <w:rFonts w:ascii="Wingdings" w:hAnsi="Wingdings" w:hint="default"/>
+        <w:sz w:val="20"/>
+      </w:rPr>
+    </w:lvl>
+  </w:abstractNum>
+  <w:abstractNum w:abstractNumId="3" w15:restartNumberingAfterBreak="0">
+    <w:nsid w:val="6FAB3585"/>
+    <w:multiLevelType w:val="multilevel"/>
+    <w:tmpl w:val="C1DA4322"/>
+    <w:lvl w:ilvl="0">
+      <w:start w:val="1"/>
+      <w:numFmt w:val="bullet"/>
+      <w:lvlText w:val=""/>
+      <w:lvlJc w:val="left"/>
+      <w:pPr>
+        <w:tabs>
+          <w:tab w:val="num" w:pos="720"/>
+        </w:tabs>
+        <w:ind w:left="720" w:hanging="360"/>
+      </w:pPr>
+      <w:rPr>
+        <w:rFonts w:ascii="Wingdings" w:hAnsi="Wingdings" w:hint="default"/>
+        <w:sz w:val="20"/>
+      </w:rPr>
+    </w:lvl>
+    <w:lvl w:ilvl="1" w:tentative="1">
+      <w:start w:val="1"/>
+      <w:numFmt w:val="bullet"/>
+      <w:lvlText w:val=""/>
+      <w:lvlJc w:val="left"/>
+      <w:pPr>
+        <w:tabs>
+          <w:tab w:val="num" w:pos="1440"/>
+        </w:tabs>
+        <w:ind w:left="1440" w:hanging="360"/>
+      </w:pPr>
+      <w:rPr>
+        <w:rFonts w:ascii="Wingdings" w:hAnsi="Wingdings" w:hint="default"/>
+        <w:sz w:val="20"/>
+      </w:rPr>
+    </w:lvl>
+    <w:lvl w:ilvl="2" w:tentative="1">
+      <w:start w:val="1"/>
+      <w:numFmt w:val="bullet"/>
+      <w:lvlText w:val=""/>
+      <w:lvlJc w:val="left"/>
+      <w:pPr>
+        <w:tabs>
+          <w:tab w:val="num" w:pos="2160"/>
+        </w:tabs>
+        <w:ind w:left="2160" w:hanging="360"/>
+      </w:pPr>
+      <w:rPr>
+        <w:rFonts w:ascii="Wingdings" w:hAnsi="Wingdings" w:hint="default"/>
+        <w:sz w:val="20"/>
+      </w:rPr>
+    </w:lvl>
+    <w:lvl w:ilvl="3" w:tentative="1">
+      <w:start w:val="1"/>
+      <w:numFmt w:val="bullet"/>
+      <w:lvlText w:val=""/>
+      <w:lvlJc w:val="left"/>
+      <w:pPr>
+        <w:tabs>
+          <w:tab w:val="num" w:pos="2880"/>
+        </w:tabs>
+        <w:ind w:left="2880" w:hanging="360"/>
+      </w:pPr>
+      <w:rPr>
+        <w:rFonts w:ascii="Wingdings" w:hAnsi="Wingdings" w:hint="default"/>
+        <w:sz w:val="20"/>
+      </w:rPr>
+    </w:lvl>
+    <w:lvl w:ilvl="4" w:tentative="1">
+      <w:start w:val="1"/>
+      <w:numFmt w:val="bullet"/>
+      <w:lvlText w:val=""/>
+      <w:lvlJc w:val="left"/>
+      <w:pPr>
+        <w:tabs>
+          <w:tab w:val="num" w:pos="3600"/>
+        </w:tabs>
+        <w:ind w:left="3600" w:hanging="360"/>
+      </w:pPr>
+      <w:rPr>
+        <w:rFonts w:ascii="Wingdings" w:hAnsi="Wingdings" w:hint="default"/>
+        <w:sz w:val="20"/>
+      </w:rPr>
+    </w:lvl>
+    <w:lvl w:ilvl="5" w:tentative="1">
+      <w:start w:val="1"/>
+      <w:numFmt w:val="bullet"/>
+      <w:lvlText w:val=""/>
+      <w:lvlJc w:val="left"/>
+      <w:pPr>
+        <w:tabs>
+          <w:tab w:val="num" w:pos="4320"/>
+        </w:tabs>
+        <w:ind w:left="4320" w:hanging="360"/>
+      </w:pPr>
+      <w:rPr>
+        <w:rFonts w:ascii="Wingdings" w:hAnsi="Wingdings" w:hint="default"/>
+        <w:sz w:val="20"/>
+      </w:rPr>
+    </w:lvl>
+    <w:lvl w:ilvl="6" w:tentative="1">
+      <w:start w:val="1"/>
+      <w:numFmt w:val="bullet"/>
+      <w:lvlText w:val=""/>
+      <w:lvlJc w:val="left"/>
+      <w:pPr>
+        <w:tabs>
+          <w:tab w:val="num" w:pos="5040"/>
+        </w:tabs>
+        <w:ind w:left="5040" w:hanging="360"/>
+      </w:pPr>
+      <w:rPr>
+        <w:rFonts w:ascii="Wingdings" w:hAnsi="Wingdings" w:hint="default"/>
+        <w:sz w:val="20"/>
+      </w:rPr>
+    </w:lvl>
+    <w:lvl w:ilvl="7" w:tentative="1">
+      <w:start w:val="1"/>
+      <w:numFmt w:val="bullet"/>
+      <w:lvlText w:val=""/>
+      <w:lvlJc w:val="left"/>
+      <w:pPr>
+        <w:tabs>
+          <w:tab w:val="num" w:pos="5760"/>
+        </w:tabs>
+        <w:ind w:left="5760" w:hanging="360"/>
+      </w:pPr>
+      <w:rPr>
+        <w:rFonts w:ascii="Wingdings" w:hAnsi="Wingdings" w:hint="default"/>
+        <w:sz w:val="20"/>
+      </w:rPr>
+    </w:lvl>
+    <w:lvl w:ilvl="8" w:tentative="1">
+      <w:start w:val="1"/>
+      <w:numFmt w:val="bullet"/>
+      <w:lvlText w:val=""/>
+      <w:lvlJc w:val="left"/>
+      <w:pPr>
+        <w:tabs>
+          <w:tab w:val="num" w:pos="6480"/>
+        </w:tabs>
+        <w:ind w:left="6480" w:hanging="360"/>
+      </w:pPr>
+      <w:rPr>
+        <w:rFonts w:ascii="Wingdings" w:hAnsi="Wingdings" w:hint="default"/>
+        <w:sz w:val="20"/>
+      </w:rPr>
+    </w:lvl>
+  </w:abstractNum>
   <w:num w:numId="1" w16cid:durableId="1157454651">
     <w:abstractNumId w:val="0"/>
   </w:num>
   <w:num w:numId="2" w16cid:durableId="834879221">
     <w:abstractNumId w:val="1"/>
+  </w:num>
+  <w:num w:numId="3" w16cid:durableId="918294747">
+    <w:abstractNumId w:val="3"/>
+  </w:num>
+  <w:num w:numId="4" w16cid:durableId="1194491434">
+    <w:abstractNumId w:val="2"/>
   </w:num>
 </w:numbering>
 </file>
@@ -2523,6 +3756,29 @@
       <w:szCs w:val="32"/>
     </w:rPr>
   </w:style>
+  <w:style w:type="paragraph" w:styleId="Heading2">
+    <w:name w:val="heading 2"/>
+    <w:basedOn w:val="Normal"/>
+    <w:next w:val="Normal"/>
+    <w:link w:val="Heading2Char"/>
+    <w:uiPriority w:val="9"/>
+    <w:semiHidden/>
+    <w:unhideWhenUsed/>
+    <w:qFormat/>
+    <w:rsid w:val="00B02463"/>
+    <w:pPr>
+      <w:keepNext/>
+      <w:keepLines/>
+      <w:spacing w:before="40" w:after="0"/>
+      <w:outlineLvl w:val="1"/>
+    </w:pPr>
+    <w:rPr>
+      <w:rFonts w:asciiTheme="majorHAnsi" w:eastAsiaTheme="majorEastAsia" w:hAnsiTheme="majorHAnsi" w:cstheme="majorBidi"/>
+      <w:color w:val="2F5496" w:themeColor="accent1" w:themeShade="BF"/>
+      <w:sz w:val="26"/>
+      <w:szCs w:val="26"/>
+    </w:rPr>
+  </w:style>
   <w:style w:type="paragraph" w:styleId="Heading3">
     <w:name w:val="heading 3"/>
     <w:basedOn w:val="Normal"/>
@@ -2611,7 +3867,29 @@
       <w:szCs w:val="32"/>
     </w:rPr>
   </w:style>
+  <w:style w:type="character" w:customStyle="1" w:styleId="Heading2Char">
+    <w:name w:val="Heading 2 Char"/>
+    <w:basedOn w:val="DefaultParagraphFont"/>
+    <w:link w:val="Heading2"/>
+    <w:uiPriority w:val="9"/>
+    <w:semiHidden/>
+    <w:rsid w:val="00B02463"/>
+    <w:rPr>
+      <w:rFonts w:asciiTheme="majorHAnsi" w:eastAsiaTheme="majorEastAsia" w:hAnsiTheme="majorHAnsi" w:cstheme="majorBidi"/>
+      <w:color w:val="2F5496" w:themeColor="accent1" w:themeShade="BF"/>
+      <w:sz w:val="26"/>
+      <w:szCs w:val="26"/>
+    </w:rPr>
+  </w:style>
 </w:styles>
+</file>
+
+<file path=word/activeX/activeX1.xml><?xml version="1.0" encoding="utf-8"?>
+<ax:ocx xmlns:ax="http://schemas.microsoft.com/office/2006/activeX" xmlns:r="http://schemas.openxmlformats.org/officeDocument/2006/relationships" ax:classid="{5512D124-5CC6-11CF-8D67-00AA00BDCE1D}" ax:persistence="persistStream" r:id="rId1"/>
+</file>
+
+<file path=word/activeX/activeX2.xml><?xml version="1.0" encoding="utf-8"?>
+<ax:ocx xmlns:ax="http://schemas.microsoft.com/office/2006/activeX" xmlns:r="http://schemas.openxmlformats.org/officeDocument/2006/relationships" ax:classid="{5512D124-5CC6-11CF-8D67-00AA00BDCE1D}" ax:persistence="persistStream" r:id="rId1"/>
 </file>
 
 <file path=word/theme/theme1.xml><?xml version="1.0" encoding="utf-8"?>

</xml_diff>